<commit_message>
Update the word docs
</commit_message>
<xml_diff>
--- a/your_commitment_transaction_with_htlcs.docx
+++ b/your_commitment_transaction_with_htlcs.docx
@@ -1127,13 +1127,26 @@
           <w:rFonts w:ascii="Consolas" w:hAnsi="Consolas" w:cs="Consolas"/>
         </w:rPr>
       </w:pPr>
-    </w:p>
-    <w:p>
-      <w:pPr>
-        <w:rPr>
-          <w:rFonts w:ascii="Consolas" w:hAnsi="Consolas" w:cs="Consolas"/>
-        </w:rPr>
-      </w:pPr>
+      <w:r>
+        <w:rPr>
+          <w:rFonts w:ascii="Consolas" w:hAnsi="Consolas" w:cs="Consolas"/>
+        </w:rPr>
+        <w:lastRenderedPageBreak/>
+        <w:t xml:space="preserve">    </w:t>
+      </w:r>
+    </w:p>
+    <w:p>
+      <w:pPr>
+        <w:rPr>
+          <w:rFonts w:ascii="Consolas" w:hAnsi="Consolas" w:cs="Consolas"/>
+        </w:rPr>
+      </w:pPr>
+      <w:r>
+        <w:rPr>
+          <w:rFonts w:ascii="Consolas" w:hAnsi="Consolas" w:cs="Consolas"/>
+        </w:rPr>
+        <w:t xml:space="preserve">    </w:t>
+      </w:r>
     </w:p>
     <w:p>
       <w:pPr>
@@ -1601,14 +1614,14 @@
           <w:rFonts w:ascii="Consolas" w:hAnsi="Consolas" w:cs="Consolas"/>
         </w:rPr>
       </w:pPr>
-      <w:r>
-        <w:rPr>
-          <w:rFonts w:ascii="Consolas" w:hAnsi="Consolas" w:cs="Consolas"/>
-        </w:rPr>
-        <w:t xml:space="preserve">      </w:t>
-      </w:r>
       <w:bookmarkStart w:id="0" w:name="_GoBack"/>
       <w:bookmarkEnd w:id="0"/>
+      <w:r>
+        <w:rPr>
+          <w:rFonts w:ascii="Consolas" w:hAnsi="Consolas" w:cs="Consolas"/>
+        </w:rPr>
+        <w:t xml:space="preserve"> </w:t>
+      </w:r>
     </w:p>
     <w:sectPr>
       <w:pgSz w:w="15840" w:h="12240" w:orient="landscape" w:code="1"/>
@@ -2065,6 +2078,36 @@
       </w:tblBorders>
     </w:tblPr>
   </w:style>
+  <w:style w:type="paragraph" w:styleId="BalloonText">
+    <w:name w:val="Balloon Text"/>
+    <w:basedOn w:val="Normal"/>
+    <w:link w:val="BalloonTextChar"/>
+    <w:uiPriority w:val="99"/>
+    <w:semiHidden/>
+    <w:unhideWhenUsed/>
+    <w:rsid w:val="00C21138"/>
+    <w:pPr>
+      <w:spacing w:after="0" w:line="240" w:lineRule="auto"/>
+    </w:pPr>
+    <w:rPr>
+      <w:rFonts w:ascii="Segoe UI" w:hAnsi="Segoe UI" w:cs="Segoe UI"/>
+      <w:sz w:val="18"/>
+      <w:szCs w:val="18"/>
+    </w:rPr>
+  </w:style>
+  <w:style w:type="character" w:customStyle="1" w:styleId="BalloonTextChar">
+    <w:name w:val="Balloon Text Char"/>
+    <w:basedOn w:val="DefaultParagraphFont"/>
+    <w:link w:val="BalloonText"/>
+    <w:uiPriority w:val="99"/>
+    <w:semiHidden/>
+    <w:rsid w:val="00C21138"/>
+    <w:rPr>
+      <w:rFonts w:ascii="Segoe UI" w:hAnsi="Segoe UI" w:cs="Segoe UI"/>
+      <w:sz w:val="18"/>
+      <w:szCs w:val="18"/>
+    </w:rPr>
+  </w:style>
 </w:styles>
 </file>
 

</xml_diff>